<commit_message>
latest version for tag1 ''L1basic_ telnet_0-1-Q'
</commit_message>
<xml_diff>
--- a/fhd22_h3_lab2-websrv.docx
+++ b/fhd22_h3_lab2-websrv.docx
@@ -6,33 +6,49 @@
       <w:pPr>
         <w:ind w:left="0" w:firstLine="0"/>
       </w:pPr>
-      <w:bookmarkStart w:id="0" w:name="_Hlk117670593"/>
-      <w:bookmarkEnd w:id="0"/>
+      <w:proofErr w:type="spellStart"/>
+      <w:r>
+        <w:t>LabManual</w:t>
+      </w:r>
+      <w:proofErr w:type="spellEnd"/>
+      <w:r>
+        <w:t xml:space="preserve"> used for </w:t>
+      </w:r>
+      <w:proofErr w:type="spellStart"/>
+      <w:r>
+        <w:t>FHdortmund</w:t>
+      </w:r>
+      <w:proofErr w:type="spellEnd"/>
+      <w:r>
+        <w:t>-session Nov.2022 on how to</w:t>
+      </w:r>
+      <w:r>
+        <w:t xml:space="preserve"> create </w:t>
+      </w:r>
+      <w:r>
+        <w:t xml:space="preserve">a FW with </w:t>
+      </w:r>
+      <w:proofErr w:type="spellStart"/>
+      <w:r>
+        <w:t>webServer</w:t>
+      </w:r>
+      <w:proofErr w:type="spellEnd"/>
+      <w:r>
+        <w:t xml:space="preserve"> that hosts a webpage like this</w:t>
+      </w:r>
     </w:p>
     <w:p>
       <w:pPr>
-        <w:ind w:left="0" w:firstLine="0"/>
-      </w:pPr>
-      <w:r>
-        <w:t>LabManual used for FHdortmund-session Nov.2022 on how to</w:t>
-      </w:r>
-      <w:r>
-        <w:t xml:space="preserve"> create </w:t>
-      </w:r>
-      <w:r>
-        <w:t>a FW with webServer that hosts a webpage like this</w:t>
-      </w:r>
-      <w:r>
-        <w:br/>
-      </w:r>
+        <w:ind w:left="1560" w:firstLine="0"/>
+      </w:pPr>
       <w:r>
         <w:rPr>
           <w:noProof/>
         </w:rPr>
         <w:drawing>
-          <wp:inline distT="0" distB="0" distL="0" distR="0" wp14:anchorId="6EDC594D" wp14:editId="165AE1F4">
-            <wp:extent cx="5869940" cy="3101975"/>
-            <wp:effectExtent l="19050" t="19050" r="16510" b="22225"/>
+          <wp:inline distT="0" distB="0" distL="0" distR="0" wp14:anchorId="6EDC594D" wp14:editId="5570F75B">
+            <wp:extent cx="3138218" cy="1658395"/>
+            <wp:effectExtent l="19050" t="19050" r="24130" b="18415"/>
             <wp:docPr id="5" name="Picture 4" descr="Graphical user interface, text, application&#10;&#10;Description automatically generated">
               <a:extLst xmlns:a="http://schemas.openxmlformats.org/drawingml/2006/main">
                 <a:ext uri="{FF2B5EF4-FFF2-40B4-BE49-F238E27FC236}">
@@ -59,7 +75,7 @@
                     </pic:cNvPicPr>
                   </pic:nvPicPr>
                   <pic:blipFill>
-                    <a:blip r:embed="rId8">
+                    <a:blip r:embed="rId8" cstate="print">
                       <a:extLst>
                         <a:ext uri="{28A0092B-C50C-407E-A947-70E740481C1C}">
                           <a14:useLocalDpi xmlns:a14="http://schemas.microsoft.com/office/drawing/2010/main" val="0"/>
@@ -73,7 +89,7 @@
                   <pic:spPr>
                     <a:xfrm>
                       <a:off x="0" y="0"/>
-                      <a:ext cx="5869940" cy="3101975"/>
+                      <a:ext cx="3155147" cy="1667341"/>
                     </a:xfrm>
                     <a:prstGeom prst="rect">
                       <a:avLst/>
@@ -93,6 +109,7 @@
     </w:p>
     <w:p>
       <w:pPr>
+        <w:spacing w:after="0"/>
         <w:ind w:left="0" w:firstLine="0"/>
       </w:pPr>
       <w:r>
@@ -109,14 +126,33 @@
         <w:tabs>
           <w:tab w:val="left" w:pos="3544"/>
         </w:tabs>
-      </w:pPr>
-      <w:r>
-        <w:t>downLink: web-&gt;phyHW:</w:t>
+        <w:spacing w:after="0"/>
+      </w:pPr>
+      <w:proofErr w:type="spellStart"/>
+      <w:r>
+        <w:t>downLink</w:t>
+      </w:r>
+      <w:proofErr w:type="spellEnd"/>
+      <w:r>
+        <w:t>: web-&gt;</w:t>
+      </w:r>
+      <w:proofErr w:type="spellStart"/>
+      <w:r>
+        <w:t>phyHW</w:t>
+      </w:r>
+      <w:proofErr w:type="spellEnd"/>
+      <w:r>
+        <w:t>:</w:t>
       </w:r>
       <w:r>
         <w:tab/>
-        <w:t>push-button on webpage to toggleLED</w:t>
-      </w:r>
+        <w:t xml:space="preserve">push-button on webpage to </w:t>
+      </w:r>
+      <w:proofErr w:type="spellStart"/>
+      <w:r>
+        <w:t>toggleLED</w:t>
+      </w:r>
+      <w:proofErr w:type="spellEnd"/>
     </w:p>
     <w:p>
       <w:pPr>
@@ -131,23 +167,44 @@
         </w:tabs>
         <w:ind w:left="3544" w:hanging="3184"/>
       </w:pPr>
-      <w:r>
-        <w:t>upLink: phyHW-&gt;web:</w:t>
+      <w:proofErr w:type="spellStart"/>
+      <w:r>
+        <w:t>upLink</w:t>
+      </w:r>
+      <w:proofErr w:type="spellEnd"/>
+      <w:r>
+        <w:t xml:space="preserve">: </w:t>
+      </w:r>
+      <w:proofErr w:type="spellStart"/>
+      <w:r>
+        <w:t>phyHW</w:t>
+      </w:r>
+      <w:proofErr w:type="spellEnd"/>
+      <w:r>
+        <w:t>-&gt;web:</w:t>
       </w:r>
       <w:r>
         <w:tab/>
-        <w:t>continuously/dynamically read value of extPoti that simulates an analog value which could also be the engine-rpm</w:t>
+        <w:t xml:space="preserve">continuously/dynamically read value of </w:t>
+      </w:r>
+      <w:proofErr w:type="spellStart"/>
+      <w:r>
+        <w:t>extPoti</w:t>
+      </w:r>
+      <w:proofErr w:type="spellEnd"/>
+      <w:r>
+        <w:t xml:space="preserve"> that simulates an analog value which could also be the engine-rpm</w:t>
       </w:r>
     </w:p>
     <w:p>
       <w:pPr>
         <w:pStyle w:val="Heading1"/>
       </w:pPr>
-      <w:bookmarkStart w:id="1" w:name="_Toc117668213"/>
+      <w:bookmarkStart w:id="0" w:name="_Toc121305769"/>
       <w:r>
         <w:t>TOC</w:t>
       </w:r>
-      <w:bookmarkEnd w:id="1"/>
+      <w:bookmarkEnd w:id="0"/>
     </w:p>
     <w:sdt>
       <w:sdtPr>
@@ -185,7 +242,6 @@
             <w:tabs>
               <w:tab w:val="right" w:leader="dot" w:pos="10338"/>
             </w:tabs>
-            <w:ind w:left="142"/>
             <w:rPr>
               <w:rFonts w:asciiTheme="minorHAnsi" w:eastAsiaTheme="minorEastAsia" w:hAnsiTheme="minorHAnsi" w:cstheme="minorBidi"/>
               <w:noProof/>
@@ -203,7 +259,7 @@
           <w:r>
             <w:fldChar w:fldCharType="separate"/>
           </w:r>
-          <w:hyperlink w:anchor="_Toc117668213" w:history="1">
+          <w:hyperlink w:anchor="_Toc121305769" w:history="1">
             <w:r>
               <w:rPr>
                 <w:rStyle w:val="Hyperlink"/>
@@ -230,7 +286,7 @@
                 <w:noProof/>
                 <w:webHidden/>
               </w:rPr>
-              <w:instrText xml:space="preserve"> PAGEREF _Toc117668213 \h </w:instrText>
+              <w:instrText xml:space="preserve"> PAGEREF _Toc121305769 \h </w:instrText>
             </w:r>
             <w:r>
               <w:rPr>
@@ -267,7 +323,6 @@
             <w:tabs>
               <w:tab w:val="right" w:leader="dot" w:pos="10338"/>
             </w:tabs>
-            <w:ind w:left="142"/>
             <w:rPr>
               <w:rFonts w:asciiTheme="minorHAnsi" w:eastAsiaTheme="minorEastAsia" w:hAnsiTheme="minorHAnsi" w:cstheme="minorBidi"/>
               <w:noProof/>
@@ -276,7 +331,7 @@
               <w:lang w:val="de-DE" w:eastAsia="de-DE"/>
             </w:rPr>
           </w:pPr>
-          <w:hyperlink w:anchor="_Toc117668214" w:history="1">
+          <w:hyperlink w:anchor="_Toc121305770" w:history="1">
             <w:r>
               <w:rPr>
                 <w:rStyle w:val="Hyperlink"/>
@@ -303,7 +358,7 @@
                 <w:noProof/>
                 <w:webHidden/>
               </w:rPr>
-              <w:instrText xml:space="preserve"> PAGEREF _Toc117668214 \h </w:instrText>
+              <w:instrText xml:space="preserve"> PAGEREF _Toc121305770 \h </w:instrText>
             </w:r>
             <w:r>
               <w:rPr>
@@ -340,7 +395,6 @@
             <w:tabs>
               <w:tab w:val="right" w:leader="dot" w:pos="10338"/>
             </w:tabs>
-            <w:ind w:left="142"/>
             <w:rPr>
               <w:rFonts w:asciiTheme="minorHAnsi" w:eastAsiaTheme="minorEastAsia" w:hAnsiTheme="minorHAnsi" w:cstheme="minorBidi"/>
               <w:noProof/>
@@ -349,50 +403,890 @@
               <w:lang w:val="de-DE" w:eastAsia="de-DE"/>
             </w:rPr>
           </w:pPr>
-          <w:hyperlink w:anchor="_Toc117668215" w:history="1">
+          <w:hyperlink w:anchor="_Toc121305771" w:history="1">
             <w:r>
               <w:rPr>
                 <w:rStyle w:val="Hyperlink"/>
                 <w:noProof/>
               </w:rPr>
-              <w:t>Goal</w:t>
-            </w:r>
-            <w:r>
-              <w:rPr>
-                <w:noProof/>
-                <w:webHidden/>
-              </w:rPr>
-              <w:tab/>
-            </w:r>
-            <w:r>
-              <w:rPr>
-                <w:noProof/>
-                <w:webHidden/>
-              </w:rPr>
-              <w:fldChar w:fldCharType="begin"/>
-            </w:r>
-            <w:r>
-              <w:rPr>
-                <w:noProof/>
-                <w:webHidden/>
-              </w:rPr>
-              <w:instrText xml:space="preserve"> PAGEREF _Toc117668215 \h </w:instrText>
-            </w:r>
-            <w:r>
-              <w:rPr>
-                <w:noProof/>
-                <w:webHidden/>
-              </w:rPr>
-              <w:fldChar w:fldCharType="separate"/>
-            </w:r>
-            <w:r>
-              <w:rPr>
+              <w:t>first version of webserver '</w:t>
+            </w:r>
+            <w:r>
+              <w:rPr>
+                <w:rStyle w:val="Hyperlink"/>
                 <w:b/>
                 <w:bCs/>
                 <w:noProof/>
-                <w:webHidden/>
-              </w:rPr>
-              <w:t>Error! Bookmark not defined.</w:t>
+              </w:rPr>
+              <w:t>L1basic_ telnet_0-1-?</w:t>
+            </w:r>
+            <w:r>
+              <w:rPr>
+                <w:rStyle w:val="Hyperlink"/>
+                <w:noProof/>
+              </w:rPr>
+              <w:t>'</w:t>
+            </w:r>
+            <w:r>
+              <w:rPr>
+                <w:noProof/>
+                <w:webHidden/>
+              </w:rPr>
+              <w:tab/>
+            </w:r>
+            <w:r>
+              <w:rPr>
+                <w:noProof/>
+                <w:webHidden/>
+              </w:rPr>
+              <w:fldChar w:fldCharType="begin"/>
+            </w:r>
+            <w:r>
+              <w:rPr>
+                <w:noProof/>
+                <w:webHidden/>
+              </w:rPr>
+              <w:instrText xml:space="preserve"> PAGEREF _Toc121305771 \h </w:instrText>
+            </w:r>
+            <w:r>
+              <w:rPr>
+                <w:noProof/>
+                <w:webHidden/>
+              </w:rPr>
+            </w:r>
+            <w:r>
+              <w:rPr>
+                <w:noProof/>
+                <w:webHidden/>
+              </w:rPr>
+              <w:fldChar w:fldCharType="separate"/>
+            </w:r>
+            <w:r>
+              <w:rPr>
+                <w:noProof/>
+                <w:webHidden/>
+              </w:rPr>
+              <w:t>2</w:t>
+            </w:r>
+            <w:r>
+              <w:rPr>
+                <w:noProof/>
+                <w:webHidden/>
+              </w:rPr>
+              <w:fldChar w:fldCharType="end"/>
+            </w:r>
+          </w:hyperlink>
+        </w:p>
+        <w:p>
+          <w:pPr>
+            <w:pStyle w:val="TOC2"/>
+            <w:tabs>
+              <w:tab w:val="left" w:pos="660"/>
+              <w:tab w:val="right" w:leader="dot" w:pos="10338"/>
+            </w:tabs>
+            <w:rPr>
+              <w:noProof/>
+            </w:rPr>
+          </w:pPr>
+          <w:hyperlink w:anchor="_Toc121305772" w:history="1">
+            <w:r>
+              <w:rPr>
+                <w:rStyle w:val="Hyperlink"/>
+                <w:noProof/>
+              </w:rPr>
+              <w:t>1.</w:t>
+            </w:r>
+            <w:r>
+              <w:rPr>
+                <w:noProof/>
+              </w:rPr>
+              <w:tab/>
+            </w:r>
+            <w:r>
+              <w:rPr>
+                <w:rStyle w:val="Hyperlink"/>
+                <w:noProof/>
+              </w:rPr>
+              <w:t>base-prj</w:t>
+            </w:r>
+            <w:r>
+              <w:rPr>
+                <w:noProof/>
+                <w:webHidden/>
+              </w:rPr>
+              <w:tab/>
+            </w:r>
+            <w:r>
+              <w:rPr>
+                <w:noProof/>
+                <w:webHidden/>
+              </w:rPr>
+              <w:fldChar w:fldCharType="begin"/>
+            </w:r>
+            <w:r>
+              <w:rPr>
+                <w:noProof/>
+                <w:webHidden/>
+              </w:rPr>
+              <w:instrText xml:space="preserve"> PAGEREF _Toc121305772 \h </w:instrText>
+            </w:r>
+            <w:r>
+              <w:rPr>
+                <w:noProof/>
+                <w:webHidden/>
+              </w:rPr>
+            </w:r>
+            <w:r>
+              <w:rPr>
+                <w:noProof/>
+                <w:webHidden/>
+              </w:rPr>
+              <w:fldChar w:fldCharType="separate"/>
+            </w:r>
+            <w:r>
+              <w:rPr>
+                <w:noProof/>
+                <w:webHidden/>
+              </w:rPr>
+              <w:t>2</w:t>
+            </w:r>
+            <w:r>
+              <w:rPr>
+                <w:noProof/>
+                <w:webHidden/>
+              </w:rPr>
+              <w:fldChar w:fldCharType="end"/>
+            </w:r>
+          </w:hyperlink>
+        </w:p>
+        <w:p>
+          <w:pPr>
+            <w:pStyle w:val="TOC2"/>
+            <w:tabs>
+              <w:tab w:val="left" w:pos="660"/>
+              <w:tab w:val="right" w:leader="dot" w:pos="10338"/>
+            </w:tabs>
+            <w:rPr>
+              <w:noProof/>
+            </w:rPr>
+          </w:pPr>
+          <w:hyperlink w:anchor="_Toc121305773" w:history="1">
+            <w:r>
+              <w:rPr>
+                <w:rStyle w:val="Hyperlink"/>
+                <w:noProof/>
+              </w:rPr>
+              <w:t>2.</w:t>
+            </w:r>
+            <w:r>
+              <w:rPr>
+                <w:noProof/>
+              </w:rPr>
+              <w:tab/>
+            </w:r>
+            <w:r>
+              <w:rPr>
+                <w:rStyle w:val="Hyperlink"/>
+                <w:noProof/>
+              </w:rPr>
+              <w:t>Get prj from git</w:t>
+            </w:r>
+            <w:r>
+              <w:rPr>
+                <w:noProof/>
+                <w:webHidden/>
+              </w:rPr>
+              <w:tab/>
+            </w:r>
+            <w:r>
+              <w:rPr>
+                <w:noProof/>
+                <w:webHidden/>
+              </w:rPr>
+              <w:fldChar w:fldCharType="begin"/>
+            </w:r>
+            <w:r>
+              <w:rPr>
+                <w:noProof/>
+                <w:webHidden/>
+              </w:rPr>
+              <w:instrText xml:space="preserve"> PAGEREF _Toc121305773 \h </w:instrText>
+            </w:r>
+            <w:r>
+              <w:rPr>
+                <w:noProof/>
+                <w:webHidden/>
+              </w:rPr>
+            </w:r>
+            <w:r>
+              <w:rPr>
+                <w:noProof/>
+                <w:webHidden/>
+              </w:rPr>
+              <w:fldChar w:fldCharType="separate"/>
+            </w:r>
+            <w:r>
+              <w:rPr>
+                <w:noProof/>
+                <w:webHidden/>
+              </w:rPr>
+              <w:t>2</w:t>
+            </w:r>
+            <w:r>
+              <w:rPr>
+                <w:noProof/>
+                <w:webHidden/>
+              </w:rPr>
+              <w:fldChar w:fldCharType="end"/>
+            </w:r>
+          </w:hyperlink>
+        </w:p>
+        <w:p>
+          <w:pPr>
+            <w:pStyle w:val="TOC2"/>
+            <w:tabs>
+              <w:tab w:val="left" w:pos="660"/>
+              <w:tab w:val="right" w:leader="dot" w:pos="10338"/>
+            </w:tabs>
+            <w:rPr>
+              <w:noProof/>
+            </w:rPr>
+          </w:pPr>
+          <w:hyperlink w:anchor="_Toc121305774" w:history="1">
+            <w:r>
+              <w:rPr>
+                <w:rStyle w:val="Hyperlink"/>
+                <w:noProof/>
+              </w:rPr>
+              <w:t>3.</w:t>
+            </w:r>
+            <w:r>
+              <w:rPr>
+                <w:noProof/>
+              </w:rPr>
+              <w:tab/>
+            </w:r>
+            <w:r>
+              <w:rPr>
+                <w:rStyle w:val="Hyperlink"/>
+                <w:noProof/>
+              </w:rPr>
+              <w:t>MPLABX</w:t>
+            </w:r>
+            <w:r>
+              <w:rPr>
+                <w:noProof/>
+                <w:webHidden/>
+              </w:rPr>
+              <w:tab/>
+            </w:r>
+            <w:r>
+              <w:rPr>
+                <w:noProof/>
+                <w:webHidden/>
+              </w:rPr>
+              <w:fldChar w:fldCharType="begin"/>
+            </w:r>
+            <w:r>
+              <w:rPr>
+                <w:noProof/>
+                <w:webHidden/>
+              </w:rPr>
+              <w:instrText xml:space="preserve"> PAGEREF _Toc121305774 \h </w:instrText>
+            </w:r>
+            <w:r>
+              <w:rPr>
+                <w:noProof/>
+                <w:webHidden/>
+              </w:rPr>
+            </w:r>
+            <w:r>
+              <w:rPr>
+                <w:noProof/>
+                <w:webHidden/>
+              </w:rPr>
+              <w:fldChar w:fldCharType="separate"/>
+            </w:r>
+            <w:r>
+              <w:rPr>
+                <w:noProof/>
+                <w:webHidden/>
+              </w:rPr>
+              <w:t>2</w:t>
+            </w:r>
+            <w:r>
+              <w:rPr>
+                <w:noProof/>
+                <w:webHidden/>
+              </w:rPr>
+              <w:fldChar w:fldCharType="end"/>
+            </w:r>
+          </w:hyperlink>
+        </w:p>
+        <w:p>
+          <w:pPr>
+            <w:pStyle w:val="TOC2"/>
+            <w:tabs>
+              <w:tab w:val="left" w:pos="660"/>
+              <w:tab w:val="right" w:leader="dot" w:pos="10338"/>
+            </w:tabs>
+            <w:rPr>
+              <w:noProof/>
+            </w:rPr>
+          </w:pPr>
+          <w:hyperlink w:anchor="_Toc121305775" w:history="1">
+            <w:r>
+              <w:rPr>
+                <w:rStyle w:val="Hyperlink"/>
+                <w:noProof/>
+              </w:rPr>
+              <w:t>4.</w:t>
+            </w:r>
+            <w:r>
+              <w:rPr>
+                <w:noProof/>
+              </w:rPr>
+              <w:tab/>
+            </w:r>
+            <w:r>
+              <w:rPr>
+                <w:rStyle w:val="Hyperlink"/>
+                <w:noProof/>
+              </w:rPr>
+              <w:t>Start MCC  check that you have these settings correct</w:t>
+            </w:r>
+            <w:r>
+              <w:rPr>
+                <w:noProof/>
+                <w:webHidden/>
+              </w:rPr>
+              <w:tab/>
+            </w:r>
+            <w:r>
+              <w:rPr>
+                <w:noProof/>
+                <w:webHidden/>
+              </w:rPr>
+              <w:fldChar w:fldCharType="begin"/>
+            </w:r>
+            <w:r>
+              <w:rPr>
+                <w:noProof/>
+                <w:webHidden/>
+              </w:rPr>
+              <w:instrText xml:space="preserve"> PAGEREF _Toc121305775 \h </w:instrText>
+            </w:r>
+            <w:r>
+              <w:rPr>
+                <w:noProof/>
+                <w:webHidden/>
+              </w:rPr>
+            </w:r>
+            <w:r>
+              <w:rPr>
+                <w:noProof/>
+                <w:webHidden/>
+              </w:rPr>
+              <w:fldChar w:fldCharType="separate"/>
+            </w:r>
+            <w:r>
+              <w:rPr>
+                <w:noProof/>
+                <w:webHidden/>
+              </w:rPr>
+              <w:t>2</w:t>
+            </w:r>
+            <w:r>
+              <w:rPr>
+                <w:noProof/>
+                <w:webHidden/>
+              </w:rPr>
+              <w:fldChar w:fldCharType="end"/>
+            </w:r>
+          </w:hyperlink>
+        </w:p>
+        <w:p>
+          <w:pPr>
+            <w:pStyle w:val="TOC2"/>
+            <w:tabs>
+              <w:tab w:val="left" w:pos="660"/>
+              <w:tab w:val="right" w:leader="dot" w:pos="10338"/>
+            </w:tabs>
+            <w:rPr>
+              <w:noProof/>
+            </w:rPr>
+          </w:pPr>
+          <w:hyperlink w:anchor="_Toc121305776" w:history="1">
+            <w:r>
+              <w:rPr>
+                <w:rStyle w:val="Hyperlink"/>
+                <w:noProof/>
+              </w:rPr>
+              <w:t>5.</w:t>
+            </w:r>
+            <w:r>
+              <w:rPr>
+                <w:noProof/>
+              </w:rPr>
+              <w:tab/>
+            </w:r>
+            <w:r>
+              <w:rPr>
+                <w:rStyle w:val="Hyperlink"/>
+                <w:noProof/>
+              </w:rPr>
+              <w:t>download+run prj</w:t>
+            </w:r>
+            <w:r>
+              <w:rPr>
+                <w:noProof/>
+                <w:webHidden/>
+              </w:rPr>
+              <w:tab/>
+            </w:r>
+            <w:r>
+              <w:rPr>
+                <w:noProof/>
+                <w:webHidden/>
+              </w:rPr>
+              <w:fldChar w:fldCharType="begin"/>
+            </w:r>
+            <w:r>
+              <w:rPr>
+                <w:noProof/>
+                <w:webHidden/>
+              </w:rPr>
+              <w:instrText xml:space="preserve"> PAGEREF _Toc121305776 \h </w:instrText>
+            </w:r>
+            <w:r>
+              <w:rPr>
+                <w:noProof/>
+                <w:webHidden/>
+              </w:rPr>
+            </w:r>
+            <w:r>
+              <w:rPr>
+                <w:noProof/>
+                <w:webHidden/>
+              </w:rPr>
+              <w:fldChar w:fldCharType="separate"/>
+            </w:r>
+            <w:r>
+              <w:rPr>
+                <w:noProof/>
+                <w:webHidden/>
+              </w:rPr>
+              <w:t>4</w:t>
+            </w:r>
+            <w:r>
+              <w:rPr>
+                <w:noProof/>
+                <w:webHidden/>
+              </w:rPr>
+              <w:fldChar w:fldCharType="end"/>
+            </w:r>
+          </w:hyperlink>
+        </w:p>
+        <w:p>
+          <w:pPr>
+            <w:pStyle w:val="TOC2"/>
+            <w:tabs>
+              <w:tab w:val="left" w:pos="660"/>
+              <w:tab w:val="right" w:leader="dot" w:pos="10338"/>
+            </w:tabs>
+            <w:rPr>
+              <w:noProof/>
+            </w:rPr>
+          </w:pPr>
+          <w:hyperlink w:anchor="_Toc121305777" w:history="1">
+            <w:r>
+              <w:rPr>
+                <w:rStyle w:val="Hyperlink"/>
+                <w:noProof/>
+              </w:rPr>
+              <w:t>6.</w:t>
+            </w:r>
+            <w:r>
+              <w:rPr>
+                <w:noProof/>
+              </w:rPr>
+              <w:tab/>
+            </w:r>
+            <w:r>
+              <w:rPr>
+                <w:rStyle w:val="Hyperlink"/>
+                <w:noProof/>
+              </w:rPr>
+              <w:t>vCOM</w:t>
+            </w:r>
+            <w:r>
+              <w:rPr>
+                <w:noProof/>
+                <w:webHidden/>
+              </w:rPr>
+              <w:tab/>
+            </w:r>
+            <w:r>
+              <w:rPr>
+                <w:noProof/>
+                <w:webHidden/>
+              </w:rPr>
+              <w:fldChar w:fldCharType="begin"/>
+            </w:r>
+            <w:r>
+              <w:rPr>
+                <w:noProof/>
+                <w:webHidden/>
+              </w:rPr>
+              <w:instrText xml:space="preserve"> PAGEREF _Toc121305777 \h </w:instrText>
+            </w:r>
+            <w:r>
+              <w:rPr>
+                <w:noProof/>
+                <w:webHidden/>
+              </w:rPr>
+            </w:r>
+            <w:r>
+              <w:rPr>
+                <w:noProof/>
+                <w:webHidden/>
+              </w:rPr>
+              <w:fldChar w:fldCharType="separate"/>
+            </w:r>
+            <w:r>
+              <w:rPr>
+                <w:noProof/>
+                <w:webHidden/>
+              </w:rPr>
+              <w:t>4</w:t>
+            </w:r>
+            <w:r>
+              <w:rPr>
+                <w:noProof/>
+                <w:webHidden/>
+              </w:rPr>
+              <w:fldChar w:fldCharType="end"/>
+            </w:r>
+          </w:hyperlink>
+        </w:p>
+        <w:p>
+          <w:pPr>
+            <w:pStyle w:val="TOC2"/>
+            <w:tabs>
+              <w:tab w:val="left" w:pos="660"/>
+              <w:tab w:val="right" w:leader="dot" w:pos="10338"/>
+            </w:tabs>
+            <w:rPr>
+              <w:noProof/>
+            </w:rPr>
+          </w:pPr>
+          <w:hyperlink w:anchor="_Toc121305778" w:history="1">
+            <w:r>
+              <w:rPr>
+                <w:rStyle w:val="Hyperlink"/>
+                <w:noProof/>
+              </w:rPr>
+              <w:t>7.</w:t>
+            </w:r>
+            <w:r>
+              <w:rPr>
+                <w:noProof/>
+              </w:rPr>
+              <w:tab/>
+            </w:r>
+            <w:r>
+              <w:rPr>
+                <w:rStyle w:val="Hyperlink"/>
+                <w:noProof/>
+              </w:rPr>
+              <w:t>Connect to winc1500</w:t>
+            </w:r>
+            <w:r>
+              <w:rPr>
+                <w:noProof/>
+                <w:webHidden/>
+              </w:rPr>
+              <w:tab/>
+            </w:r>
+            <w:r>
+              <w:rPr>
+                <w:noProof/>
+                <w:webHidden/>
+              </w:rPr>
+              <w:fldChar w:fldCharType="begin"/>
+            </w:r>
+            <w:r>
+              <w:rPr>
+                <w:noProof/>
+                <w:webHidden/>
+              </w:rPr>
+              <w:instrText xml:space="preserve"> PAGEREF _Toc121305778 \h </w:instrText>
+            </w:r>
+            <w:r>
+              <w:rPr>
+                <w:noProof/>
+                <w:webHidden/>
+              </w:rPr>
+            </w:r>
+            <w:r>
+              <w:rPr>
+                <w:noProof/>
+                <w:webHidden/>
+              </w:rPr>
+              <w:fldChar w:fldCharType="separate"/>
+            </w:r>
+            <w:r>
+              <w:rPr>
+                <w:noProof/>
+                <w:webHidden/>
+              </w:rPr>
+              <w:t>5</w:t>
+            </w:r>
+            <w:r>
+              <w:rPr>
+                <w:noProof/>
+                <w:webHidden/>
+              </w:rPr>
+              <w:fldChar w:fldCharType="end"/>
+            </w:r>
+          </w:hyperlink>
+        </w:p>
+        <w:p>
+          <w:pPr>
+            <w:pStyle w:val="TOC2"/>
+            <w:tabs>
+              <w:tab w:val="left" w:pos="660"/>
+              <w:tab w:val="right" w:leader="dot" w:pos="10338"/>
+            </w:tabs>
+            <w:rPr>
+              <w:noProof/>
+            </w:rPr>
+          </w:pPr>
+          <w:hyperlink w:anchor="_Toc121305779" w:history="1">
+            <w:r>
+              <w:rPr>
+                <w:rStyle w:val="Hyperlink"/>
+                <w:noProof/>
+              </w:rPr>
+              <w:t>8.</w:t>
+            </w:r>
+            <w:r>
+              <w:rPr>
+                <w:noProof/>
+              </w:rPr>
+              <w:tab/>
+            </w:r>
+            <w:r>
+              <w:rPr>
+                <w:rStyle w:val="Hyperlink"/>
+                <w:noProof/>
+              </w:rPr>
+              <w:t>telnet</w:t>
+            </w:r>
+            <w:r>
+              <w:rPr>
+                <w:noProof/>
+                <w:webHidden/>
+              </w:rPr>
+              <w:tab/>
+            </w:r>
+            <w:r>
+              <w:rPr>
+                <w:noProof/>
+                <w:webHidden/>
+              </w:rPr>
+              <w:fldChar w:fldCharType="begin"/>
+            </w:r>
+            <w:r>
+              <w:rPr>
+                <w:noProof/>
+                <w:webHidden/>
+              </w:rPr>
+              <w:instrText xml:space="preserve"> PAGEREF _Toc121305779 \h </w:instrText>
+            </w:r>
+            <w:r>
+              <w:rPr>
+                <w:noProof/>
+                <w:webHidden/>
+              </w:rPr>
+            </w:r>
+            <w:r>
+              <w:rPr>
+                <w:noProof/>
+                <w:webHidden/>
+              </w:rPr>
+              <w:fldChar w:fldCharType="separate"/>
+            </w:r>
+            <w:r>
+              <w:rPr>
+                <w:noProof/>
+                <w:webHidden/>
+              </w:rPr>
+              <w:t>5</w:t>
+            </w:r>
+            <w:r>
+              <w:rPr>
+                <w:noProof/>
+                <w:webHidden/>
+              </w:rPr>
+              <w:fldChar w:fldCharType="end"/>
+            </w:r>
+          </w:hyperlink>
+        </w:p>
+        <w:p>
+          <w:pPr>
+            <w:pStyle w:val="TOC2"/>
+            <w:tabs>
+              <w:tab w:val="left" w:pos="660"/>
+              <w:tab w:val="right" w:leader="dot" w:pos="10338"/>
+            </w:tabs>
+            <w:rPr>
+              <w:noProof/>
+            </w:rPr>
+          </w:pPr>
+          <w:hyperlink w:anchor="_Toc121305780" w:history="1">
+            <w:r>
+              <w:rPr>
+                <w:rStyle w:val="Hyperlink"/>
+                <w:noProof/>
+              </w:rPr>
+              <w:t>9.</w:t>
+            </w:r>
+            <w:r>
+              <w:rPr>
+                <w:noProof/>
+              </w:rPr>
+              <w:tab/>
+            </w:r>
+            <w:r>
+              <w:rPr>
+                <w:rStyle w:val="Hyperlink"/>
+                <w:noProof/>
+              </w:rPr>
+              <w:t>Use webserver</w:t>
+            </w:r>
+            <w:r>
+              <w:rPr>
+                <w:noProof/>
+                <w:webHidden/>
+              </w:rPr>
+              <w:tab/>
+            </w:r>
+            <w:r>
+              <w:rPr>
+                <w:noProof/>
+                <w:webHidden/>
+              </w:rPr>
+              <w:fldChar w:fldCharType="begin"/>
+            </w:r>
+            <w:r>
+              <w:rPr>
+                <w:noProof/>
+                <w:webHidden/>
+              </w:rPr>
+              <w:instrText xml:space="preserve"> PAGEREF _Toc121305780 \h </w:instrText>
+            </w:r>
+            <w:r>
+              <w:rPr>
+                <w:noProof/>
+                <w:webHidden/>
+              </w:rPr>
+            </w:r>
+            <w:r>
+              <w:rPr>
+                <w:noProof/>
+                <w:webHidden/>
+              </w:rPr>
+              <w:fldChar w:fldCharType="separate"/>
+            </w:r>
+            <w:r>
+              <w:rPr>
+                <w:noProof/>
+                <w:webHidden/>
+              </w:rPr>
+              <w:t>6</w:t>
+            </w:r>
+            <w:r>
+              <w:rPr>
+                <w:noProof/>
+                <w:webHidden/>
+              </w:rPr>
+              <w:fldChar w:fldCharType="end"/>
+            </w:r>
+          </w:hyperlink>
+        </w:p>
+        <w:p>
+          <w:pPr>
+            <w:pStyle w:val="TOC2"/>
+            <w:tabs>
+              <w:tab w:val="left" w:pos="880"/>
+              <w:tab w:val="right" w:leader="dot" w:pos="10338"/>
+            </w:tabs>
+            <w:rPr>
+              <w:noProof/>
+            </w:rPr>
+          </w:pPr>
+          <w:hyperlink w:anchor="_Toc121305781" w:history="1">
+            <w:r>
+              <w:rPr>
+                <w:rStyle w:val="Hyperlink"/>
+                <w:noProof/>
+              </w:rPr>
+              <w:t>10.</w:t>
+            </w:r>
+            <w:r>
+              <w:rPr>
+                <w:noProof/>
+              </w:rPr>
+              <w:tab/>
+            </w:r>
+            <w:r>
+              <w:rPr>
+                <w:rStyle w:val="Hyperlink"/>
+                <w:noProof/>
+              </w:rPr>
+              <w:t>End 'L1basic_ telnet_0-1-?'</w:t>
+            </w:r>
+            <w:r>
+              <w:rPr>
+                <w:noProof/>
+                <w:webHidden/>
+              </w:rPr>
+              <w:tab/>
+            </w:r>
+            <w:r>
+              <w:rPr>
+                <w:noProof/>
+                <w:webHidden/>
+              </w:rPr>
+              <w:fldChar w:fldCharType="begin"/>
+            </w:r>
+            <w:r>
+              <w:rPr>
+                <w:noProof/>
+                <w:webHidden/>
+              </w:rPr>
+              <w:instrText xml:space="preserve"> PAGEREF _Toc121305781 \h </w:instrText>
+            </w:r>
+            <w:r>
+              <w:rPr>
+                <w:noProof/>
+                <w:webHidden/>
+              </w:rPr>
+            </w:r>
+            <w:r>
+              <w:rPr>
+                <w:noProof/>
+                <w:webHidden/>
+              </w:rPr>
+              <w:fldChar w:fldCharType="separate"/>
+            </w:r>
+            <w:r>
+              <w:rPr>
+                <w:noProof/>
+                <w:webHidden/>
+              </w:rPr>
+              <w:t>6</w:t>
             </w:r>
             <w:r>
               <w:rPr>
@@ -409,7 +1303,6 @@
             <w:tabs>
               <w:tab w:val="right" w:leader="dot" w:pos="10338"/>
             </w:tabs>
-            <w:ind w:left="142"/>
             <w:rPr>
               <w:rFonts w:asciiTheme="minorHAnsi" w:eastAsiaTheme="minorEastAsia" w:hAnsiTheme="minorHAnsi" w:cstheme="minorBidi"/>
               <w:noProof/>
@@ -418,13 +1311,13 @@
               <w:lang w:val="de-DE" w:eastAsia="de-DE"/>
             </w:rPr>
           </w:pPr>
-          <w:hyperlink w:anchor="_Toc117668216" w:history="1">
+          <w:hyperlink w:anchor="_Toc121305782" w:history="1">
             <w:r>
               <w:rPr>
                 <w:rStyle w:val="Hyperlink"/>
                 <w:noProof/>
               </w:rPr>
-              <w:t>Steps</w:t>
+              <w:t>#eof</w:t>
             </w:r>
             <w:r>
               <w:rPr>
@@ -445,7 +1338,13 @@
                 <w:noProof/>
                 <w:webHidden/>
               </w:rPr>
-              <w:instrText xml:space="preserve"> PAGEREF _Toc117668216 \h </w:instrText>
+              <w:instrText xml:space="preserve"> PAGEREF _Toc121305782 \h </w:instrText>
+            </w:r>
+            <w:r>
+              <w:rPr>
+                <w:noProof/>
+                <w:webHidden/>
+              </w:rPr>
             </w:r>
             <w:r>
               <w:rPr>
@@ -456,12 +1355,10 @@
             </w:r>
             <w:r>
               <w:rPr>
-                <w:b/>
-                <w:bCs/>
-                <w:noProof/>
-                <w:webHidden/>
-              </w:rPr>
-              <w:t>Error! Bookmark not defined.</w:t>
+                <w:noProof/>
+                <w:webHidden/>
+              </w:rPr>
+              <w:t>6</w:t>
             </w:r>
             <w:r>
               <w:rPr>
@@ -474,147 +1371,8 @@
         </w:p>
         <w:p>
           <w:pPr>
-            <w:pStyle w:val="TOC1"/>
-            <w:tabs>
-              <w:tab w:val="right" w:leader="dot" w:pos="10338"/>
-            </w:tabs>
-            <w:ind w:left="142"/>
-            <w:rPr>
-              <w:rFonts w:asciiTheme="minorHAnsi" w:eastAsiaTheme="minorEastAsia" w:hAnsiTheme="minorHAnsi" w:cstheme="minorBidi"/>
-              <w:noProof/>
-              <w:sz w:val="22"/>
-              <w:szCs w:val="22"/>
-              <w:lang w:val="de-DE" w:eastAsia="de-DE"/>
-            </w:rPr>
+            <w:ind w:left="0" w:firstLine="0"/>
           </w:pPr>
-          <w:hyperlink w:anchor="_Toc117668217" w:history="1">
-            <w:r>
-              <w:rPr>
-                <w:rStyle w:val="Hyperlink"/>
-                <w:noProof/>
-              </w:rPr>
-              <w:t>Expected result</w:t>
-            </w:r>
-            <w:r>
-              <w:rPr>
-                <w:noProof/>
-                <w:webHidden/>
-              </w:rPr>
-              <w:tab/>
-            </w:r>
-            <w:r>
-              <w:rPr>
-                <w:noProof/>
-                <w:webHidden/>
-              </w:rPr>
-              <w:fldChar w:fldCharType="begin"/>
-            </w:r>
-            <w:r>
-              <w:rPr>
-                <w:noProof/>
-                <w:webHidden/>
-              </w:rPr>
-              <w:instrText xml:space="preserve"> PAGEREF _Toc117668217 \h </w:instrText>
-            </w:r>
-            <w:r>
-              <w:rPr>
-                <w:noProof/>
-                <w:webHidden/>
-              </w:rPr>
-              <w:fldChar w:fldCharType="separate"/>
-            </w:r>
-            <w:r>
-              <w:rPr>
-                <w:b/>
-                <w:bCs/>
-                <w:noProof/>
-                <w:webHidden/>
-              </w:rPr>
-              <w:t>Error! Bookmark not defined.</w:t>
-            </w:r>
-            <w:r>
-              <w:rPr>
-                <w:noProof/>
-                <w:webHidden/>
-              </w:rPr>
-              <w:fldChar w:fldCharType="end"/>
-            </w:r>
-          </w:hyperlink>
-        </w:p>
-        <w:p>
-          <w:pPr>
-            <w:pStyle w:val="TOC1"/>
-            <w:tabs>
-              <w:tab w:val="right" w:leader="dot" w:pos="10338"/>
-            </w:tabs>
-            <w:ind w:left="142"/>
-            <w:rPr>
-              <w:rFonts w:asciiTheme="minorHAnsi" w:eastAsiaTheme="minorEastAsia" w:hAnsiTheme="minorHAnsi" w:cstheme="minorBidi"/>
-              <w:noProof/>
-              <w:sz w:val="22"/>
-              <w:szCs w:val="22"/>
-              <w:lang w:val="de-DE" w:eastAsia="de-DE"/>
-            </w:rPr>
-          </w:pPr>
-          <w:hyperlink w:anchor="_Toc117668218" w:history="1">
-            <w:r>
-              <w:rPr>
-                <w:rStyle w:val="Hyperlink"/>
-                <w:noProof/>
-              </w:rPr>
-              <w:t>#eof</w:t>
-            </w:r>
-            <w:r>
-              <w:rPr>
-                <w:noProof/>
-                <w:webHidden/>
-              </w:rPr>
-              <w:tab/>
-            </w:r>
-            <w:r>
-              <w:rPr>
-                <w:noProof/>
-                <w:webHidden/>
-              </w:rPr>
-              <w:fldChar w:fldCharType="begin"/>
-            </w:r>
-            <w:r>
-              <w:rPr>
-                <w:noProof/>
-                <w:webHidden/>
-              </w:rPr>
-              <w:instrText xml:space="preserve"> PAGEREF _Toc117668218 \h </w:instrText>
-            </w:r>
-            <w:r>
-              <w:rPr>
-                <w:noProof/>
-                <w:webHidden/>
-              </w:rPr>
-            </w:r>
-            <w:r>
-              <w:rPr>
-                <w:noProof/>
-                <w:webHidden/>
-              </w:rPr>
-              <w:fldChar w:fldCharType="separate"/>
-            </w:r>
-            <w:r>
-              <w:rPr>
-                <w:noProof/>
-                <w:webHidden/>
-              </w:rPr>
-              <w:t>6</w:t>
-            </w:r>
-            <w:r>
-              <w:rPr>
-                <w:noProof/>
-                <w:webHidden/>
-              </w:rPr>
-              <w:fldChar w:fldCharType="end"/>
-            </w:r>
-          </w:hyperlink>
-        </w:p>
-        <w:p>
           <w:r>
             <w:rPr>
               <w:b/>
@@ -630,11 +1388,11 @@
       <w:pPr>
         <w:pStyle w:val="Heading1"/>
       </w:pPr>
-      <w:bookmarkStart w:id="2" w:name="_Toc117668214"/>
+      <w:bookmarkStart w:id="1" w:name="_Toc121305770"/>
       <w:r>
         <w:t>History</w:t>
       </w:r>
-      <w:bookmarkEnd w:id="2"/>
+      <w:bookmarkEnd w:id="1"/>
     </w:p>
     <w:p>
       <w:r>
@@ -665,6 +1423,7 @@
       <w:pPr>
         <w:pStyle w:val="Heading1"/>
       </w:pPr>
+      <w:bookmarkStart w:id="2" w:name="_Toc121305771"/>
       <w:r>
         <w:lastRenderedPageBreak/>
         <w:t xml:space="preserve">first version of webserver </w:t>
@@ -677,11 +1436,19 @@
           <w:b/>
           <w:bCs/>
         </w:rPr>
-        <w:t>L1basic_ telnet_0-1-?</w:t>
+        <w:t>L1basic_ telnet_0-1-</w:t>
+      </w:r>
+      <w:r>
+        <w:rPr>
+          <w:b/>
+          <w:bCs/>
+        </w:rPr>
+        <w:t>Q</w:t>
       </w:r>
       <w:r>
         <w:t>'</w:t>
       </w:r>
+      <w:bookmarkEnd w:id="2"/>
     </w:p>
     <w:p>
       <w:r>
@@ -692,20 +1459,40 @@
       <w:pPr>
         <w:pStyle w:val="Heading2"/>
       </w:pPr>
+      <w:bookmarkStart w:id="3" w:name="_Toc121305772"/>
       <w:r>
         <w:t>base</w:t>
       </w:r>
       <w:r>
-        <w:t>-prj</w:t>
-      </w:r>
+        <w:t>-</w:t>
+      </w:r>
+      <w:proofErr w:type="spellStart"/>
+      <w:r>
+        <w:t>prj</w:t>
+      </w:r>
+      <w:bookmarkEnd w:id="3"/>
+      <w:proofErr w:type="spellEnd"/>
     </w:p>
     <w:p>
       <w:r>
-        <w:t>The base prj is &lt;h3&gt;</w:t>
-      </w:r>
-      <w:r>
-        <w:t>\wireless_apps_winc1500\apps\wifi_tcp_server_in_softap</w:t>
-      </w:r>
+        <w:t xml:space="preserve">The base </w:t>
+      </w:r>
+      <w:proofErr w:type="spellStart"/>
+      <w:r>
+        <w:t>prj</w:t>
+      </w:r>
+      <w:proofErr w:type="spellEnd"/>
+      <w:r>
+        <w:t xml:space="preserve"> is &lt;h3&gt;</w:t>
+      </w:r>
+      <w:r>
+        <w:t>\wireless_apps_winc1500\apps\</w:t>
+      </w:r>
+      <w:proofErr w:type="spellStart"/>
+      <w:r>
+        <w:t>wifi_tcp_server_in_softap</w:t>
+      </w:r>
+      <w:proofErr w:type="spellEnd"/>
     </w:p>
     <w:p>
       <w:r>
@@ -716,16 +1503,34 @@
       <w:pPr>
         <w:pStyle w:val="Heading2"/>
       </w:pPr>
-      <w:r>
-        <w:t>Get prj from git</w:t>
-      </w:r>
+      <w:bookmarkStart w:id="4" w:name="_Toc121305773"/>
+      <w:r>
+        <w:t xml:space="preserve">Get </w:t>
+      </w:r>
+      <w:proofErr w:type="spellStart"/>
+      <w:r>
+        <w:t>prj</w:t>
+      </w:r>
+      <w:proofErr w:type="spellEnd"/>
+      <w:r>
+        <w:t xml:space="preserve"> from git</w:t>
+      </w:r>
+      <w:bookmarkEnd w:id="4"/>
     </w:p>
     <w:p>
       <w:pPr>
         <w:ind w:left="0" w:firstLine="0"/>
       </w:pPr>
       <w:r>
-        <w:t>Get prj from git with</w:t>
+        <w:t xml:space="preserve">Get </w:t>
+      </w:r>
+      <w:proofErr w:type="spellStart"/>
+      <w:r>
+        <w:t>prj</w:t>
+      </w:r>
+      <w:proofErr w:type="spellEnd"/>
+      <w:r>
+        <w:t xml:space="preserve"> from git with</w:t>
       </w:r>
     </w:p>
     <w:p>
@@ -745,7 +1550,27 @@
           <w:sz w:val="22"/>
           <w:szCs w:val="22"/>
         </w:rPr>
-        <w:t>(dos)&gt; cd &lt;yourPath&gt;</w:t>
+        <w:t>(dos)&gt; cd &lt;</w:t>
+      </w:r>
+      <w:proofErr w:type="spellStart"/>
+      <w:r>
+        <w:rPr>
+          <w:rFonts w:ascii="Courier New" w:hAnsi="Courier New" w:cs="Courier New"/>
+          <w:color w:val="0070C0"/>
+          <w:sz w:val="22"/>
+          <w:szCs w:val="22"/>
+        </w:rPr>
+        <w:t>yourPath</w:t>
+      </w:r>
+      <w:proofErr w:type="spellEnd"/>
+      <w:r>
+        <w:rPr>
+          <w:rFonts w:ascii="Courier New" w:hAnsi="Courier New" w:cs="Courier New"/>
+          <w:color w:val="0070C0"/>
+          <w:sz w:val="22"/>
+          <w:szCs w:val="22"/>
+        </w:rPr>
+        <w:t>&gt;</w:t>
       </w:r>
     </w:p>
     <w:p>
@@ -765,8 +1590,19 @@
           <w:sz w:val="22"/>
           <w:szCs w:val="22"/>
         </w:rPr>
-        <w:t>(dos</w:t>
-      </w:r>
+        <w:t>(</w:t>
+      </w:r>
+      <w:proofErr w:type="gramStart"/>
+      <w:r>
+        <w:rPr>
+          <w:rFonts w:ascii="Courier New" w:hAnsi="Courier New" w:cs="Courier New"/>
+          <w:color w:val="0070C0"/>
+          <w:sz w:val="22"/>
+          <w:szCs w:val="22"/>
+        </w:rPr>
+        <w:t>dos</w:t>
+      </w:r>
+      <w:proofErr w:type="gramEnd"/>
       <w:r>
         <w:rPr>
           <w:rFonts w:ascii="Courier New" w:hAnsi="Courier New" w:cs="Courier New"/>
@@ -776,6 +1612,7 @@
         </w:rPr>
         <w:t xml:space="preserve">: </w:t>
       </w:r>
+      <w:proofErr w:type="spellStart"/>
       <w:r>
         <w:rPr>
           <w:rFonts w:ascii="Courier New" w:hAnsi="Courier New" w:cs="Courier New"/>
@@ -785,6 +1622,7 @@
         </w:rPr>
         <w:t>yourPath</w:t>
       </w:r>
+      <w:proofErr w:type="spellEnd"/>
       <w:r>
         <w:rPr>
           <w:rFonts w:ascii="Courier New" w:hAnsi="Courier New" w:cs="Courier New"/>
@@ -833,36 +1671,154 @@
     </w:p>
     <w:p>
       <w:pPr>
-        <w:ind w:left="0" w:firstLine="0"/>
-      </w:pPr>
+        <w:ind w:left="1418" w:hanging="1134"/>
+        <w:rPr>
+          <w:rFonts w:ascii="Courier New" w:hAnsi="Courier New" w:cs="Courier New"/>
+          <w:color w:val="0070C0"/>
+          <w:sz w:val="22"/>
+          <w:szCs w:val="22"/>
+        </w:rPr>
+      </w:pPr>
+      <w:r>
+        <w:rPr>
+          <w:rFonts w:ascii="Courier New" w:hAnsi="Courier New" w:cs="Courier New"/>
+          <w:color w:val="0070C0"/>
+          <w:sz w:val="22"/>
+          <w:szCs w:val="22"/>
+        </w:rPr>
+        <w:t>(</w:t>
+      </w:r>
+      <w:proofErr w:type="gramStart"/>
+      <w:r>
+        <w:rPr>
+          <w:rFonts w:ascii="Courier New" w:hAnsi="Courier New" w:cs="Courier New"/>
+          <w:color w:val="0070C0"/>
+          <w:sz w:val="22"/>
+          <w:szCs w:val="22"/>
+        </w:rPr>
+        <w:t>dos</w:t>
+      </w:r>
+      <w:proofErr w:type="gramEnd"/>
+      <w:r>
+        <w:rPr>
+          <w:rFonts w:ascii="Courier New" w:hAnsi="Courier New" w:cs="Courier New"/>
+          <w:color w:val="0070C0"/>
+          <w:sz w:val="22"/>
+          <w:szCs w:val="22"/>
+        </w:rPr>
+        <w:t xml:space="preserve">: </w:t>
+      </w:r>
+      <w:proofErr w:type="spellStart"/>
+      <w:r>
+        <w:rPr>
+          <w:rFonts w:ascii="Courier New" w:hAnsi="Courier New" w:cs="Courier New"/>
+          <w:color w:val="0070C0"/>
+          <w:sz w:val="22"/>
+          <w:szCs w:val="22"/>
+        </w:rPr>
+        <w:t>yourPath</w:t>
+      </w:r>
+      <w:proofErr w:type="spellEnd"/>
+      <w:r>
+        <w:rPr>
+          <w:rFonts w:ascii="Courier New" w:hAnsi="Courier New" w:cs="Courier New"/>
+          <w:color w:val="0070C0"/>
+          <w:sz w:val="22"/>
+          <w:szCs w:val="22"/>
+        </w:rPr>
+        <w:t>\)</w:t>
+      </w:r>
+      <w:r>
+        <w:rPr>
+          <w:rFonts w:ascii="Courier New" w:hAnsi="Courier New" w:cs="Courier New"/>
+          <w:color w:val="0070C0"/>
+          <w:sz w:val="22"/>
+          <w:szCs w:val="22"/>
+        </w:rPr>
+        <w:t>&gt;</w:t>
+      </w:r>
+      <w:r>
+        <w:rPr>
+          <w:rFonts w:ascii="Courier New" w:hAnsi="Courier New" w:cs="Courier New"/>
+          <w:color w:val="0070C0"/>
+          <w:sz w:val="22"/>
+          <w:szCs w:val="22"/>
+        </w:rPr>
+        <w:t xml:space="preserve"> git </w:t>
+      </w:r>
+      <w:r>
+        <w:rPr>
+          <w:rFonts w:ascii="Courier New" w:hAnsi="Courier New" w:cs="Courier New"/>
+          <w:color w:val="0070C0"/>
+          <w:sz w:val="22"/>
+          <w:szCs w:val="22"/>
+        </w:rPr>
+        <w:t xml:space="preserve">checkout </w:t>
+      </w:r>
+      <w:r>
+        <w:rPr>
+          <w:rFonts w:ascii="Courier New" w:hAnsi="Courier New" w:cs="Courier New"/>
+          <w:color w:val="0070C0"/>
+          <w:sz w:val="22"/>
+          <w:szCs w:val="22"/>
+        </w:rPr>
+        <w:t>L1basic_ telnet_0-1-</w:t>
+      </w:r>
+      <w:r>
+        <w:rPr>
+          <w:rFonts w:ascii="Courier New" w:hAnsi="Courier New" w:cs="Courier New"/>
+          <w:color w:val="0070C0"/>
+          <w:sz w:val="22"/>
+          <w:szCs w:val="22"/>
+        </w:rPr>
+        <w:t>Q</w:t>
+      </w:r>
     </w:p>
     <w:p>
       <w:pPr>
-        <w:pStyle w:val="Heading2"/>
-      </w:pPr>
-      <w:r>
-        <w:t>MPLABX</w:t>
-      </w:r>
+        <w:ind w:left="0" w:firstLine="0"/>
+      </w:pPr>
     </w:p>
     <w:p>
       <w:pPr>
-        <w:ind w:left="207" w:firstLine="0"/>
-      </w:pPr>
-      <w:r>
-        <w:t>Load prj '&lt;repo&gt;\</w:t>
-      </w:r>
-      <w:r>
-        <w:t>fhd22_lab2_websrv\firmware\sam_d21_xpro_winc1500.X</w:t>
-      </w:r>
-      <w:r>
-        <w:t>'</w:t>
-      </w:r>
+        <w:pStyle w:val="Heading2"/>
+      </w:pPr>
+      <w:bookmarkStart w:id="5" w:name="_Toc121305774"/>
+      <w:r>
+        <w:t>MPLABX</w:t>
+      </w:r>
+      <w:bookmarkEnd w:id="5"/>
     </w:p>
     <w:p>
       <w:pPr>
         <w:ind w:left="207" w:firstLine="0"/>
       </w:pPr>
       <w:r>
+        <w:t xml:space="preserve">Load </w:t>
+      </w:r>
+      <w:proofErr w:type="spellStart"/>
+      <w:r>
+        <w:t>prj</w:t>
+      </w:r>
+      <w:proofErr w:type="spellEnd"/>
+      <w:r>
+        <w:t xml:space="preserve"> '&lt;repo&gt;\</w:t>
+      </w:r>
+      <w:r>
+        <w:t>fhd22_lab2_websrv\firmware\sam_d21_xpro_winc1500.X</w:t>
+      </w:r>
+      <w:r>
+        <w:t>'</w:t>
+      </w:r>
+    </w:p>
+    <w:p>
+      <w:pPr>
+        <w:ind w:left="207" w:firstLine="0"/>
+      </w:pPr>
+      <w:r>
+        <w:rPr>
+          <w:noProof/>
+        </w:rPr>
         <w:drawing>
           <wp:inline distT="0" distB="0" distL="0" distR="0" wp14:anchorId="5D488D42" wp14:editId="1EA31DDC">
             <wp:extent cx="6000088" cy="1951130"/>
@@ -914,9 +1870,11 @@
       <w:pPr>
         <w:pStyle w:val="Heading2"/>
       </w:pPr>
+      <w:bookmarkStart w:id="6" w:name="_Toc121305775"/>
       <w:r>
         <w:t>Start MCC  check that you have these settings correct</w:t>
       </w:r>
+      <w:bookmarkEnd w:id="6"/>
     </w:p>
     <w:p>
       <w:pPr>
@@ -981,7 +1939,6 @@
         <w:ind w:left="993" w:firstLine="0"/>
       </w:pPr>
       <w:r>
-        <w:lastRenderedPageBreak/>
         <w:t xml:space="preserve">  </w:t>
       </w:r>
       <w:r>
@@ -1111,13 +2068,22 @@
       <w:pPr>
         <w:pStyle w:val="Heading2"/>
       </w:pPr>
+      <w:bookmarkStart w:id="7" w:name="_Toc121305776"/>
+      <w:proofErr w:type="spellStart"/>
       <w:r>
         <w:lastRenderedPageBreak/>
         <w:t>download+run</w:t>
       </w:r>
-      <w:r>
-        <w:t xml:space="preserve"> prj</w:t>
-      </w:r>
+      <w:proofErr w:type="spellEnd"/>
+      <w:r>
+        <w:t xml:space="preserve"> </w:t>
+      </w:r>
+      <w:proofErr w:type="spellStart"/>
+      <w:r>
+        <w:t>prj</w:t>
+      </w:r>
+      <w:bookmarkEnd w:id="7"/>
+      <w:proofErr w:type="spellEnd"/>
     </w:p>
     <w:p>
       <w:pPr>
@@ -1189,17 +2155,26 @@
       <w:pPr>
         <w:pStyle w:val="Heading2"/>
       </w:pPr>
+      <w:bookmarkStart w:id="8" w:name="_Toc121305777"/>
+      <w:proofErr w:type="spellStart"/>
       <w:r>
         <w:t>vCOM</w:t>
       </w:r>
+      <w:bookmarkEnd w:id="8"/>
+      <w:proofErr w:type="spellEnd"/>
     </w:p>
     <w:p>
       <w:pPr>
         <w:ind w:left="207" w:firstLine="0"/>
       </w:pPr>
       <w:r>
-        <w:t>Now open a console and connect to the vCOM</w:t>
-      </w:r>
+        <w:t xml:space="preserve">Now open a console and connect to the </w:t>
+      </w:r>
+      <w:proofErr w:type="spellStart"/>
+      <w:r>
+        <w:t>vCOM</w:t>
+      </w:r>
+      <w:proofErr w:type="spellEnd"/>
       <w:r>
         <w:t xml:space="preserve"> and press  HW-reset</w:t>
       </w:r>
@@ -1280,10 +2255,12 @@
       <w:pPr>
         <w:pStyle w:val="Heading2"/>
       </w:pPr>
+      <w:bookmarkStart w:id="9" w:name="_Toc121305778"/>
       <w:r>
         <w:lastRenderedPageBreak/>
         <w:t>Connect to winc1500</w:t>
       </w:r>
+      <w:bookmarkEnd w:id="9"/>
     </w:p>
     <w:p>
       <w:pPr>
@@ -1352,9 +2329,11 @@
       <w:pPr>
         <w:pStyle w:val="Heading2"/>
       </w:pPr>
+      <w:bookmarkStart w:id="10" w:name="_Toc121305779"/>
       <w:r>
         <w:t>telnet</w:t>
       </w:r>
+      <w:bookmarkEnd w:id="10"/>
     </w:p>
     <w:p>
       <w:pPr>
@@ -1369,7 +2348,39 @@
         <w:ind w:left="207" w:firstLine="0"/>
       </w:pPr>
       <w:r>
-        <w:t>In the H3-settings you assigned the IPaddress 192.168.1.1 to it and start tcp-port '80' so open a dos-shell (telnet comes with win10, but must be activated -&gt; search web / alternatively you can use putty,Terraterm which include telnet-clients).</w:t>
+        <w:t xml:space="preserve">In the H3-settings you assigned the </w:t>
+      </w:r>
+      <w:proofErr w:type="spellStart"/>
+      <w:r>
+        <w:t>IPaddress</w:t>
+      </w:r>
+      <w:proofErr w:type="spellEnd"/>
+      <w:r>
+        <w:t xml:space="preserve"> 192.168.1.1 to it and start </w:t>
+      </w:r>
+      <w:proofErr w:type="spellStart"/>
+      <w:r>
+        <w:t>tcp</w:t>
+      </w:r>
+      <w:proofErr w:type="spellEnd"/>
+      <w:r>
+        <w:t xml:space="preserve">-port '80' so open a dos-shell (telnet comes with </w:t>
+      </w:r>
+      <w:proofErr w:type="gramStart"/>
+      <w:r>
+        <w:t>win10, but</w:t>
+      </w:r>
+      <w:proofErr w:type="gramEnd"/>
+      <w:r>
+        <w:t xml:space="preserve"> must be activated -&gt; search web / alternatively you can use </w:t>
+      </w:r>
+      <w:proofErr w:type="spellStart"/>
+      <w:r>
+        <w:t>putty,Terraterm</w:t>
+      </w:r>
+      <w:proofErr w:type="spellEnd"/>
+      <w:r>
+        <w:t xml:space="preserve"> which include telnet-clients).</w:t>
       </w:r>
     </w:p>
     <w:p>
@@ -1403,10 +2414,12 @@
       <w:pPr>
         <w:pStyle w:val="Heading2"/>
       </w:pPr>
+      <w:bookmarkStart w:id="11" w:name="_Toc121305780"/>
       <w:r>
         <w:lastRenderedPageBreak/>
         <w:t>Use webserver</w:t>
       </w:r>
+      <w:bookmarkEnd w:id="11"/>
     </w:p>
     <w:p>
       <w:pPr>
@@ -1516,18 +2529,17 @@
       <w:pPr>
         <w:pStyle w:val="Heading2"/>
       </w:pPr>
-      <w:r>
-        <w:t xml:space="preserve">End </w:t>
+      <w:bookmarkStart w:id="12" w:name="_Toc121305781"/>
+      <w:r>
+        <w:t>End '</w:t>
+      </w:r>
+      <w:r>
+        <w:t>L1basic_ telnet_0-1-?</w:t>
       </w:r>
       <w:r>
         <w:t>'</w:t>
       </w:r>
-      <w:r>
-        <w:t>L1basic_ telnet_0-1-?</w:t>
-      </w:r>
-      <w:r>
-        <w:t>'</w:t>
-      </w:r>
+      <w:bookmarkEnd w:id="12"/>
     </w:p>
     <w:p/>
     <w:p>
@@ -1539,11 +2551,16 @@
       <w:pPr>
         <w:pStyle w:val="Heading1"/>
       </w:pPr>
-      <w:bookmarkStart w:id="3" w:name="_Toc117668218"/>
-      <w:r>
-        <w:t>#eof</w:t>
-      </w:r>
-      <w:bookmarkEnd w:id="3"/>
+      <w:bookmarkStart w:id="13" w:name="_Toc121305782"/>
+      <w:r>
+        <w:t>#</w:t>
+      </w:r>
+      <w:proofErr w:type="gramStart"/>
+      <w:r>
+        <w:t>eof</w:t>
+      </w:r>
+      <w:bookmarkEnd w:id="13"/>
+      <w:proofErr w:type="gramEnd"/>
     </w:p>
     <w:sectPr>
       <w:headerReference w:type="default" r:id="rId17"/>
@@ -5725,6 +6742,19 @@
       <w:u w:val="single"/>
     </w:rPr>
   </w:style>
+  <w:style w:type="paragraph" w:styleId="TOC2">
+    <w:name w:val="toc 2"/>
+    <w:basedOn w:val="Normal"/>
+    <w:next w:val="Normal"/>
+    <w:autoRedefine/>
+    <w:uiPriority w:val="39"/>
+    <w:unhideWhenUsed/>
+    <w:rsid w:val="002C2EB6"/>
+    <w:pPr>
+      <w:spacing w:after="100"/>
+      <w:ind w:left="240"/>
+    </w:pPr>
+  </w:style>
 </w:styles>
 </file>
 

</xml_diff>

<commit_message>
corrected typo in git-tag name
</commit_message>
<xml_diff>
--- a/fhd22_h3_lab2-websrv.docx
+++ b/fhd22_h3_lab2-websrv.docx
@@ -1744,7 +1744,7 @@
           <w:sz w:val="22"/>
           <w:szCs w:val="22"/>
         </w:rPr>
-        <w:t xml:space="preserve"> git </w:t>
+        <w:t xml:space="preserve"> git checkout </w:t>
       </w:r>
       <w:r>
         <w:rPr>
@@ -1753,16 +1753,7 @@
           <w:sz w:val="22"/>
           <w:szCs w:val="22"/>
         </w:rPr>
-        <w:t xml:space="preserve">checkout </w:t>
-      </w:r>
-      <w:r>
-        <w:rPr>
-          <w:rFonts w:ascii="Courier New" w:hAnsi="Courier New" w:cs="Courier New"/>
-          <w:color w:val="0070C0"/>
-          <w:sz w:val="22"/>
-          <w:szCs w:val="22"/>
-        </w:rPr>
-        <w:t>L1basic_ telnet_0-1-</w:t>
+        <w:t>L1basic_telnet_0-1-</w:t>
       </w:r>
       <w:r>
         <w:rPr>

</xml_diff>